<commit_message>
Fixed to work on windows 7. Added copy/paste event.
</commit_message>
<xml_diff>
--- a/interpunkcija.docx
+++ b/interpunkcija.docx
@@ -31,7 +31,7 @@
         <w:rPr>
           <w:rtl w:val="0"/>
         </w:rPr>
-        <w:t>Едноставна програма за препознавање на интерпункциски и правописни знаци</w:t>
+        <w:t>Програма за препознавање на интерпункциски и правописни знаци</w:t>
       </w:r>
       <w:r>
         <w:rPr>
@@ -86,6 +86,116 @@
           <w:rtl w:val="0"/>
         </w:rPr>
         <w:t>).</w:t>
+      </w:r>
+    </w:p>
+    <w:p>
+      <w:pPr>
+        <w:pStyle w:val="Body"/>
+        <w:spacing w:after="200" w:line="360" w:lineRule="auto"/>
+        <w:jc w:val="both"/>
+      </w:pPr>
+      <w:r>
+        <w:rPr>
+          <w:rtl w:val="0"/>
+        </w:rPr>
+        <w:t xml:space="preserve">Програмата се наоѓа во датотеките </w:t>
+      </w:r>
+      <w:r>
+        <w:rPr>
+          <w:rtl w:val="0"/>
+          <w:lang w:val="en-US"/>
+        </w:rPr>
+        <w:t xml:space="preserve">interpunction_32 </w:t>
+      </w:r>
+      <w:r>
+        <w:rPr>
+          <w:rtl w:val="0"/>
+        </w:rPr>
+        <w:t xml:space="preserve">и </w:t>
+      </w:r>
+      <w:r>
+        <w:rPr>
+          <w:rtl w:val="0"/>
+          <w:lang w:val="en-US"/>
+        </w:rPr>
+        <w:t xml:space="preserve">interpunction_64. </w:t>
+      </w:r>
+      <w:r>
+        <w:rPr>
+          <w:rtl w:val="0"/>
+        </w:rPr>
+        <w:t xml:space="preserve">Доколку се користи </w:t>
+      </w:r>
+      <w:r>
+        <w:rPr>
+          <w:rtl w:val="0"/>
+        </w:rPr>
+        <w:t xml:space="preserve">32 </w:t>
+      </w:r>
+      <w:r>
+        <w:rPr>
+          <w:rtl w:val="0"/>
+        </w:rPr>
+        <w:t xml:space="preserve">битен </w:t>
+      </w:r>
+      <w:r>
+        <w:rPr>
+          <w:rtl w:val="0"/>
+          <w:lang w:val="en-US"/>
+        </w:rPr>
+        <w:t xml:space="preserve">Windows </w:t>
+      </w:r>
+      <w:r>
+        <w:rPr>
+          <w:rtl w:val="0"/>
+        </w:rPr>
+        <w:t xml:space="preserve">програмата се стартува од </w:t>
+      </w:r>
+      <w:r>
+        <w:rPr>
+          <w:rtl w:val="0"/>
+          <w:lang w:val="en-US"/>
+        </w:rPr>
+        <w:t xml:space="preserve">interpunction_32/interpunction.exe. </w:t>
+      </w:r>
+      <w:r>
+        <w:rPr>
+          <w:rtl w:val="0"/>
+          <w:lang w:val="ru-RU"/>
+        </w:rPr>
+        <w:t xml:space="preserve">А доколку се користи </w:t>
+      </w:r>
+      <w:r>
+        <w:rPr>
+          <w:rtl w:val="0"/>
+        </w:rPr>
+        <w:t xml:space="preserve">64 </w:t>
+      </w:r>
+      <w:r>
+        <w:rPr>
+          <w:rtl w:val="0"/>
+        </w:rPr>
+        <w:t xml:space="preserve">битен </w:t>
+      </w:r>
+      <w:r>
+        <w:rPr>
+          <w:rtl w:val="0"/>
+          <w:lang w:val="en-US"/>
+        </w:rPr>
+        <w:t xml:space="preserve">Windows </w:t>
+      </w:r>
+      <w:r>
+        <w:rPr>
+          <w:rtl w:val="0"/>
+        </w:rPr>
+        <w:t xml:space="preserve">програмата се стартува од </w:t>
+      </w:r>
+      <w:r>
+        <w:rPr>
+          <w:rtl w:val="0"/>
+          <w:lang w:val="en-US"/>
+        </w:rPr>
+        <w:t>interpunction_64/interpunction.exe.</w:t>
       </w:r>
     </w:p>
     <w:p>

</xml_diff>